<commit_message>
Anleitung VisionR 9x Inventar De
</commit_message>
<xml_diff>
--- a/de/user-guide/apps/_images/_title/graphics.docx
+++ b/de/user-guide/apps/_images/_title/graphics.docx
@@ -1,6 +1,6 @@
 
 <file path=word/document.xml><?xml version="1.0" encoding="utf-8"?>
-<w:document xmlns:wpc="http://schemas.microsoft.com/office/word/2010/wordprocessingCanvas" xmlns:cx="http://schemas.microsoft.com/office/drawing/2014/chartex" xmlns:cx1="http://schemas.microsoft.com/office/drawing/2015/9/8/chartex" xmlns:cx2="http://schemas.microsoft.com/office/drawing/2015/10/21/chartex" xmlns:cx3="http://schemas.microsoft.com/office/drawing/2016/5/9/chartex" xmlns:cx4="http://schemas.microsoft.com/office/drawing/2016/5/10/chartex" xmlns:cx5="http://schemas.microsoft.com/office/drawing/2016/5/11/chartex" xmlns:cx6="http://schemas.microsoft.com/office/drawing/2016/5/12/chartex" xmlns:cx7="http://schemas.microsoft.com/office/drawing/2016/5/13/chartex" xmlns:cx8="http://schemas.microsoft.com/office/drawing/2016/5/14/chartex" xmlns:mc="http://schemas.openxmlformats.org/markup-compatibility/2006" xmlns:aink="http://schemas.microsoft.com/office/drawing/2016/ink" xmlns:am3d="http://schemas.microsoft.com/office/drawing/2017/model3d" xmlns:o="urn:schemas-microsoft-com:office:office" xmlns:r="http://schemas.openxmlformats.org/officeDocument/2006/relationships" xmlns:m="http://schemas.openxmlformats.org/officeDocument/2006/math" xmlns:v="urn:schemas-microsoft-com:vml" xmlns:wp14="http://schemas.microsoft.com/office/word/2010/wordprocessingDrawing" xmlns:wp="http://schemas.openxmlformats.org/drawingml/2006/wordprocessingDrawing" xmlns:w10="urn:schemas-microsoft-com:office:word" xmlns:w="http://schemas.openxmlformats.org/wordprocessingml/2006/main" xmlns:w14="http://schemas.microsoft.com/office/word/2010/wordml" xmlns:w15="http://schemas.microsoft.com/office/word/2012/wordml" xmlns:w16cex="http://schemas.microsoft.com/office/word/2018/wordml/cex" xmlns:w16cid="http://schemas.microsoft.com/office/word/2016/wordml/cid" xmlns:w16="http://schemas.microsoft.com/office/word/2018/wordml" xmlns:w16se="http://schemas.microsoft.com/office/word/2015/wordml/symex" xmlns:wpg="http://schemas.microsoft.com/office/word/2010/wordprocessingGroup" xmlns:wpi="http://schemas.microsoft.com/office/word/2010/wordprocessingInk" xmlns:wne="http://schemas.microsoft.com/office/word/2006/wordml" xmlns:wps="http://schemas.microsoft.com/office/word/2010/wordprocessingShape" mc:Ignorable="w14 w15 w16se w16cid w16 w16cex wp14">
+<w:document xmlns:wpc="http://schemas.microsoft.com/office/word/2010/wordprocessingCanvas" xmlns:mc="http://schemas.openxmlformats.org/markup-compatibility/2006" xmlns:o="urn:schemas-microsoft-com:office:office" xmlns:r="http://schemas.openxmlformats.org/officeDocument/2006/relationships" xmlns:m="http://schemas.openxmlformats.org/officeDocument/2006/math" xmlns:v="urn:schemas-microsoft-com:vml" xmlns:wp14="http://schemas.microsoft.com/office/word/2010/wordprocessingDrawing" xmlns:wp="http://schemas.openxmlformats.org/drawingml/2006/wordprocessingDrawing" xmlns:w10="urn:schemas-microsoft-com:office:word" xmlns:w="http://schemas.openxmlformats.org/wordprocessingml/2006/main" xmlns:w14="http://schemas.microsoft.com/office/word/2010/wordml" xmlns:w15="http://schemas.microsoft.com/office/word/2012/wordml" xmlns:wpg="http://schemas.microsoft.com/office/word/2010/wordprocessingGroup" xmlns:wpi="http://schemas.microsoft.com/office/word/2010/wordprocessingInk" xmlns:wne="http://schemas.microsoft.com/office/word/2006/wordml" xmlns:wps="http://schemas.microsoft.com/office/word/2010/wordprocessingShape" mc:Ignorable="w14 w15 wp14">
   <w:body>
     <w:p>
       <w:pPr>
@@ -9,6 +9,7 @@
       <w:r>
         <w:rPr>
           <w:noProof/>
+          <w:lang w:eastAsia="de-DE"/>
         </w:rPr>
         <w:drawing>
           <wp:inline distT="0" distB="0" distL="0" distR="0" wp14:anchorId="5FF6D724" wp14:editId="2817D54F">
@@ -99,6 +100,7 @@
           <w:szCs w:val="80"/>
         </w:rPr>
       </w:pPr>
+      <w:bookmarkStart w:id="0" w:name="_GoBack"/>
       <w:r>
         <w:rPr>
           <w:color w:val="595959" w:themeColor="text1" w:themeTint="A6"/>
@@ -107,6 +109,7 @@
         </w:rPr>
         <w:t>Web-CAD</w:t>
       </w:r>
+      <w:bookmarkEnd w:id="0"/>
     </w:p>
     <w:p>
       <w:pPr>
@@ -151,13 +154,23 @@
         </w:rPr>
         <w:t xml:space="preserve"> / </w:t>
       </w:r>
+      <w:proofErr w:type="spellStart"/>
       <w:r>
         <w:rPr>
           <w:color w:val="A6A6A6" w:themeColor="background1" w:themeShade="A6"/>
           <w:sz w:val="36"/>
           <w:szCs w:val="36"/>
         </w:rPr>
-        <w:t>macOS / Linux</w:t>
+        <w:t>macOS</w:t>
+      </w:r>
+      <w:proofErr w:type="spellEnd"/>
+      <w:r>
+        <w:rPr>
+          <w:color w:val="A6A6A6" w:themeColor="background1" w:themeShade="A6"/>
+          <w:sz w:val="36"/>
+          <w:szCs w:val="36"/>
+        </w:rPr>
+        <w:t xml:space="preserve"> / Linux</w:t>
       </w:r>
       <w:r>
         <w:rPr>
@@ -280,10 +293,10 @@
             <v:path o:extrusionok="f" gradientshapeok="t" o:connecttype="rect"/>
             <o:lock v:ext="edit" aspectratio="t"/>
           </v:shapetype>
-          <v:shape id="_x0000_i1027" type="#_x0000_t75" style="width:122.25pt;height:122.25pt" o:ole="">
+          <v:shape id="_x0000_i1025" type="#_x0000_t75" style="width:122.25pt;height:122.25pt" o:ole="">
             <v:imagedata r:id="rId5" o:title=""/>
           </v:shape>
-          <o:OLEObject Type="Embed" ProgID="Unknown" ShapeID="_x0000_i1027" DrawAspect="Content" ObjectID="_1677502466" r:id="rId6"/>
+          <o:OLEObject Type="Embed" ProgID="Unknown" ShapeID="_x0000_i1025" DrawAspect="Content" ObjectID="_1706621074" r:id="rId6"/>
         </w:object>
       </w:r>
     </w:p>
@@ -574,7 +587,7 @@
 </file>
 
 <file path=word/styles.xml><?xml version="1.0" encoding="utf-8"?>
-<w:styles xmlns:mc="http://schemas.openxmlformats.org/markup-compatibility/2006" xmlns:r="http://schemas.openxmlformats.org/officeDocument/2006/relationships" xmlns:w="http://schemas.openxmlformats.org/wordprocessingml/2006/main" xmlns:w14="http://schemas.microsoft.com/office/word/2010/wordml" xmlns:w15="http://schemas.microsoft.com/office/word/2012/wordml" xmlns:w16cex="http://schemas.microsoft.com/office/word/2018/wordml/cex" xmlns:w16cid="http://schemas.microsoft.com/office/word/2016/wordml/cid" xmlns:w16="http://schemas.microsoft.com/office/word/2018/wordml" xmlns:w16se="http://schemas.microsoft.com/office/word/2015/wordml/symex" mc:Ignorable="w14 w15 w16se w16cid w16 w16cex">
+<w:styles xmlns:mc="http://schemas.openxmlformats.org/markup-compatibility/2006" xmlns:r="http://schemas.openxmlformats.org/officeDocument/2006/relationships" xmlns:w="http://schemas.openxmlformats.org/wordprocessingml/2006/main" xmlns:w14="http://schemas.microsoft.com/office/word/2010/wordml" xmlns:w15="http://schemas.microsoft.com/office/word/2012/wordml" mc:Ignorable="w14 w15">
   <w:docDefaults>
     <w:rPrDefault>
       <w:rPr>
@@ -590,7 +603,7 @@
       </w:pPr>
     </w:pPrDefault>
   </w:docDefaults>
-  <w:latentStyles w:defLockedState="0" w:defUIPriority="99" w:defSemiHidden="0" w:defUnhideWhenUsed="0" w:defQFormat="0" w:count="376">
+  <w:latentStyles w:defLockedState="0" w:defUIPriority="99" w:defSemiHidden="0" w:defUnhideWhenUsed="0" w:defQFormat="0" w:count="371">
     <w:lsdException w:name="Normal" w:uiPriority="0" w:qFormat="1"/>
     <w:lsdException w:name="heading 1" w:uiPriority="9" w:qFormat="1"/>
     <w:lsdException w:name="heading 2" w:semiHidden="1" w:uiPriority="9" w:unhideWhenUsed="1" w:qFormat="1"/>
@@ -962,11 +975,6 @@
     <w:lsdException w:name="List Table 5 Dark Accent 6" w:uiPriority="50"/>
     <w:lsdException w:name="List Table 6 Colorful Accent 6" w:uiPriority="51"/>
     <w:lsdException w:name="List Table 7 Colorful Accent 6" w:uiPriority="52"/>
-    <w:lsdException w:name="Mention" w:semiHidden="1" w:unhideWhenUsed="1"/>
-    <w:lsdException w:name="Smart Hyperlink" w:semiHidden="1" w:unhideWhenUsed="1"/>
-    <w:lsdException w:name="Hashtag" w:semiHidden="1" w:unhideWhenUsed="1"/>
-    <w:lsdException w:name="Unresolved Mention" w:semiHidden="1" w:unhideWhenUsed="1"/>
-    <w:lsdException w:name="Smart Link" w:semiHidden="1" w:unhideWhenUsed="1"/>
   </w:latentStyles>
   <w:style w:type="paragraph" w:default="1" w:styleId="Standard">
     <w:name w:val="Normal"/>
@@ -1010,7 +1018,7 @@
       <w:u w:val="single"/>
     </w:rPr>
   </w:style>
-  <w:style w:type="character" w:styleId="NichtaufgelsteErwhnung">
+  <w:style w:type="character" w:customStyle="1" w:styleId="UnresolvedMention">
     <w:name w:val="Unresolved Mention"/>
     <w:basedOn w:val="Absatz-Standardschriftart"/>
     <w:uiPriority w:val="99"/>

</xml_diff>